<commit_message>
chang in loglib and work on tavastland
</commit_message>
<xml_diff>
--- a/ferrybox/handbok_tavastland.docx
+++ b/ferrybox/handbok_tavastland.docx
@@ -29,20 +29,51 @@
         <w:rPr>
           <w:b/>
         </w:rPr>
-        <w:t xml:space="preserve">Skapa objekt av klass </w:t>
-      </w:r>
-      <w:proofErr w:type="spellStart"/>
-      <w:r>
-        <w:rPr>
-          <w:b/>
-        </w:rPr>
-        <w:t>FileHandler</w:t>
-      </w:r>
-      <w:proofErr w:type="spellEnd"/>
-      <w:r>
-        <w:rPr>
-          <w:b/>
-        </w:rPr>
+        <w:t xml:space="preserve">Skapa objekt av klass FileHandler </w:t>
+      </w:r>
+    </w:p>
+    <w:p>
+      <w:pPr>
+        <w:pStyle w:val="Liststycke"/>
+        <w:numPr>
+          <w:ilvl w:val="0"/>
+          <w:numId w:val="3"/>
+        </w:numPr>
+      </w:pPr>
+      <w:r>
+        <w:t xml:space="preserve">kwargs: </w:t>
+      </w:r>
+    </w:p>
+    <w:p>
+      <w:pPr>
+        <w:pStyle w:val="Liststycke"/>
+        <w:numPr>
+          <w:ilvl w:val="1"/>
+          <w:numId w:val="3"/>
+        </w:numPr>
+      </w:pPr>
+      <w:r>
+        <w:t xml:space="preserve">mit_directory: sökväg till mappen där mit-filerna ligger. </w:t>
+      </w:r>
+    </w:p>
+    <w:p>
+      <w:pPr>
+        <w:pStyle w:val="Liststycke"/>
+        <w:numPr>
+          <w:ilvl w:val="1"/>
+          <w:numId w:val="3"/>
+        </w:numPr>
+      </w:pPr>
+      <w:r>
+        <w:t xml:space="preserve">co2_directory: sökväg till mappen där </w:t>
+      </w:r>
+      <w:r>
+        <w:t>co2</w:t>
+      </w:r>
+      <w:r>
+        <w:t>-filerna ligger.</w:t>
+      </w:r>
+      <w:r>
         <w:t xml:space="preserve"> </w:t>
       </w:r>
     </w:p>
@@ -50,17 +81,74 @@
       <w:pPr>
         <w:pStyle w:val="Liststycke"/>
         <w:numPr>
+          <w:ilvl w:val="1"/>
+          <w:numId w:val="3"/>
+        </w:numPr>
+      </w:pPr>
+      <w:r>
+        <w:t>export_directory: sökväg till mapp där du vill ha exporterna. Alla filnamn på exporterna sätts automatiskt och sparas i den här mappen. D</w:t>
+      </w:r>
+      <w:r>
+        <w:t xml:space="preserve">u kan även sätta exportmapp </w:t>
+      </w:r>
+      <w:bookmarkStart w:id="0" w:name="_GoBack"/>
+      <w:bookmarkEnd w:id="0"/>
+      <w:r>
+        <w:t xml:space="preserve">som argument i ”save_”-metoderna. </w:t>
+      </w:r>
+    </w:p>
+    <w:p>
+      <w:pPr>
+        <w:pStyle w:val="Liststycke"/>
+        <w:numPr>
+          <w:ilvl w:val="1"/>
+          <w:numId w:val="3"/>
+        </w:numPr>
+      </w:pPr>
+      <w:r>
+        <w:t xml:space="preserve">log_info: information om hur man vill logga. Se modul ”log” i sharkpylib. </w:t>
+      </w:r>
+    </w:p>
+    <w:p>
+      <w:r>
+        <w:t xml:space="preserve">Objektet från den här klassen används sedan för att utföra olika operationer och manipulationer av data. Exemplet utgår från att vi skapat objektet ”handler” från klassen FileHandler, dvs: </w:t>
+      </w:r>
+      <w:r>
+        <w:br/>
+        <w:t>handler = t</w:t>
+      </w:r>
+      <w:r>
+        <w:t xml:space="preserve">avastland.FileHandler(**kwargs). </w:t>
+      </w:r>
+      <w:r>
+        <w:br/>
+        <w:t xml:space="preserve">Här mappas filer med sökvägar. Även start och stopptid för varje fil plockas ut och sparas. </w:t>
+      </w:r>
+    </w:p>
+    <w:p/>
+    <w:p>
+      <w:pPr>
+        <w:rPr>
+          <w:b/>
+        </w:rPr>
+      </w:pPr>
+      <w:r>
+        <w:rPr>
+          <w:b/>
+        </w:rPr>
+        <w:t xml:space="preserve">handler.set_time_delta </w:t>
+      </w:r>
+    </w:p>
+    <w:p>
+      <w:pPr>
+        <w:pStyle w:val="Liststycke"/>
+        <w:numPr>
           <w:ilvl w:val="0"/>
           <w:numId w:val="3"/>
         </w:numPr>
       </w:pPr>
-      <w:proofErr w:type="spellStart"/>
-      <w:r>
-        <w:t>kwargs</w:t>
-      </w:r>
-      <w:proofErr w:type="spellEnd"/>
-      <w:r>
-        <w:t xml:space="preserve">: </w:t>
+      <w:r>
+        <w:t xml:space="preserve">kwargs </w:t>
       </w:r>
     </w:p>
     <w:p>
@@ -71,21 +159,60 @@
           <w:numId w:val="3"/>
         </w:numPr>
       </w:pPr>
-      <w:proofErr w:type="spellStart"/>
-      <w:r>
-        <w:t>mit_directory</w:t>
-      </w:r>
-      <w:proofErr w:type="spellEnd"/>
-      <w:r>
-        <w:t xml:space="preserve">: sökväg till mappen där </w:t>
-      </w:r>
-      <w:proofErr w:type="spellStart"/>
-      <w:r>
-        <w:t>mit</w:t>
-      </w:r>
-      <w:proofErr w:type="spellEnd"/>
-      <w:r>
-        <w:t xml:space="preserve">-filerna ligger. </w:t>
+      <w:r>
+        <w:t xml:space="preserve">argument som kan ges till pd.Timedelta (t.ex. seconds=30) </w:t>
+      </w:r>
+    </w:p>
+    <w:p>
+      <w:r>
+        <w:t>Sätter den</w:t>
+      </w:r>
+      <w:r>
+        <w:t xml:space="preserve"> tidstollerans som är acceptabel</w:t>
+      </w:r>
+      <w:r>
+        <w:t xml:space="preserve"> för sammanslagning </w:t>
+      </w:r>
+      <w:r>
+        <w:t xml:space="preserve">(merge) </w:t>
+      </w:r>
+      <w:r>
+        <w:t xml:space="preserve">av data. </w:t>
+      </w:r>
+      <w:r>
+        <w:t xml:space="preserve">Vid beräkningar tas utökas scoopet med den här toleransen. Det betyder att en den första tid i primära filtypen (mit eller co2) kan matchas mot en tidigare tid så länge den är innanför time_delta. Samma gäller för sista tid. </w:t>
+      </w:r>
+    </w:p>
+    <w:p>
+      <w:pPr>
+        <w:rPr>
+          <w:b/>
+        </w:rPr>
+      </w:pPr>
+    </w:p>
+    <w:p>
+      <w:pPr>
+        <w:rPr>
+          <w:b/>
+        </w:rPr>
+      </w:pPr>
+      <w:r>
+        <w:rPr>
+          <w:b/>
+        </w:rPr>
+        <w:t xml:space="preserve">handler.set_time_range </w:t>
+      </w:r>
+    </w:p>
+    <w:p>
+      <w:pPr>
+        <w:pStyle w:val="Liststycke"/>
+        <w:numPr>
+          <w:ilvl w:val="0"/>
+          <w:numId w:val="3"/>
+        </w:numPr>
+      </w:pPr>
+      <w:r>
+        <w:t xml:space="preserve">kwargs </w:t>
       </w:r>
     </w:p>
     <w:p>
@@ -97,16 +224,13 @@
         </w:numPr>
       </w:pPr>
       <w:r>
-        <w:t xml:space="preserve">co2_directory: sökväg till mappen där </w:t>
-      </w:r>
-      <w:r>
-        <w:t>co2</w:t>
-      </w:r>
-      <w:r>
-        <w:t>-filerna ligger.</w:t>
-      </w:r>
-      <w:r>
-        <w:t xml:space="preserve"> </w:t>
+        <w:t>time_start: da</w:t>
+      </w:r>
+      <w:r>
+        <w:t>tetime.datetime objekt som besk</w:t>
+      </w:r>
+      <w:r>
+        <w:t xml:space="preserve">river starten på den period du vill jobba med. </w:t>
       </w:r>
     </w:p>
     <w:p>
@@ -117,13 +241,23 @@
           <w:numId w:val="3"/>
         </w:numPr>
       </w:pPr>
-      <w:proofErr w:type="spellStart"/>
-      <w:r>
-        <w:t>export_directory</w:t>
-      </w:r>
-      <w:proofErr w:type="spellEnd"/>
-      <w:r>
-        <w:t xml:space="preserve">: sökväg till mapp där du vill ha exporterna. Alla filnamn på exporterna sätts automatiskt och sparas i den här mappen. Du kan även sätta exportmapp med som argument i ”save_”-metoderna. </w:t>
+      <w:r>
+        <w:t>time_end</w:t>
+      </w:r>
+      <w:r>
+        <w:t xml:space="preserve">: datetime.datetime objekt som </w:t>
+      </w:r>
+      <w:r>
+        <w:t>besk</w:t>
+      </w:r>
+      <w:r>
+        <w:t xml:space="preserve">river </w:t>
+      </w:r>
+      <w:r>
+        <w:t>slutet</w:t>
+      </w:r>
+      <w:r>
+        <w:t xml:space="preserve"> på den period du vill jobba med. </w:t>
       </w:r>
     </w:p>
     <w:p>
@@ -134,131 +268,23 @@
           <w:numId w:val="3"/>
         </w:numPr>
       </w:pPr>
-      <w:proofErr w:type="spellStart"/>
-      <w:r>
-        <w:t>log_info</w:t>
-      </w:r>
-      <w:proofErr w:type="spellEnd"/>
-      <w:r>
-        <w:t xml:space="preserve">: information om hur man vill logga. Se modul ”log” i </w:t>
-      </w:r>
-      <w:proofErr w:type="spellStart"/>
-      <w:r>
-        <w:t>sharkpylib</w:t>
-      </w:r>
-      <w:proofErr w:type="spellEnd"/>
-      <w:r>
-        <w:t xml:space="preserve">. </w:t>
-      </w:r>
-    </w:p>
-    <w:p>
-      <w:r>
-        <w:t>Objektet från den här klassen används sedan för att utföra olika operationer och manipulationer av data. Exemplet utgår från att vi skapat objektet ”</w:t>
-      </w:r>
-      <w:proofErr w:type="spellStart"/>
-      <w:r>
-        <w:t>handler</w:t>
-      </w:r>
-      <w:proofErr w:type="spellEnd"/>
-      <w:r>
-        <w:t xml:space="preserve">” från klassen </w:t>
-      </w:r>
-      <w:proofErr w:type="spellStart"/>
-      <w:r>
-        <w:t>FileHandler</w:t>
-      </w:r>
-      <w:proofErr w:type="spellEnd"/>
-      <w:r>
-        <w:t xml:space="preserve">, </w:t>
-      </w:r>
-      <w:proofErr w:type="gramStart"/>
-      <w:r>
-        <w:t>dvs</w:t>
-      </w:r>
-      <w:proofErr w:type="gramEnd"/>
-      <w:r>
-        <w:t xml:space="preserve">: </w:t>
-      </w:r>
-      <w:r>
-        <w:br/>
-      </w:r>
-      <w:proofErr w:type="spellStart"/>
-      <w:r>
-        <w:t>handler</w:t>
-      </w:r>
-      <w:proofErr w:type="spellEnd"/>
-      <w:r>
-        <w:t xml:space="preserve"> = </w:t>
-      </w:r>
-      <w:proofErr w:type="spellStart"/>
-      <w:r>
-        <w:t>t</w:t>
-      </w:r>
-      <w:r>
-        <w:t>avastland.FileHandler</w:t>
-      </w:r>
-      <w:proofErr w:type="spellEnd"/>
-      <w:r>
-        <w:t>(**</w:t>
-      </w:r>
-      <w:proofErr w:type="spellStart"/>
-      <w:r>
-        <w:t>kwargs</w:t>
-      </w:r>
-      <w:proofErr w:type="spellEnd"/>
-      <w:r>
-        <w:t xml:space="preserve">). </w:t>
-      </w:r>
-      <w:r>
-        <w:br/>
-        <w:t xml:space="preserve">Här </w:t>
-      </w:r>
-      <w:proofErr w:type="spellStart"/>
-      <w:r>
-        <w:t>mappas</w:t>
-      </w:r>
-      <w:proofErr w:type="spellEnd"/>
-      <w:r>
-        <w:t xml:space="preserve"> filer med sökvägar. Även start och stopptid för varje fil plockas ut och sparas. </w:t>
-      </w:r>
-    </w:p>
-    <w:p/>
-    <w:p>
-      <w:pPr>
-        <w:rPr>
-          <w:b/>
-        </w:rPr>
-      </w:pPr>
-      <w:proofErr w:type="spellStart"/>
-      <w:r>
-        <w:rPr>
-          <w:b/>
-        </w:rPr>
-        <w:t>handler.set_time_delta</w:t>
-      </w:r>
-      <w:proofErr w:type="spellEnd"/>
-      <w:r>
-        <w:rPr>
-          <w:b/>
-        </w:rPr>
-        <w:t xml:space="preserve"> </w:t>
-      </w:r>
-    </w:p>
-    <w:p>
-      <w:pPr>
-        <w:pStyle w:val="Liststycke"/>
-        <w:numPr>
-          <w:ilvl w:val="0"/>
-          <w:numId w:val="3"/>
-        </w:numPr>
-      </w:pPr>
-      <w:proofErr w:type="spellStart"/>
-      <w:r>
-        <w:t>kwargs</w:t>
-      </w:r>
-      <w:proofErr w:type="spellEnd"/>
-      <w:r>
-        <w:t xml:space="preserve"> </w:t>
+      <w:r>
+        <w:t xml:space="preserve">time + file_type: </w:t>
+      </w:r>
+      <w:r>
+        <w:t xml:space="preserve">ange </w:t>
+      </w:r>
+      <w:r>
+        <w:t xml:space="preserve">datetime.datetime </w:t>
+      </w:r>
+      <w:r>
+        <w:t>objekt</w:t>
+      </w:r>
+      <w:r>
+        <w:t xml:space="preserve"> för tiden du är intresserad av</w:t>
+      </w:r>
+      <w:r>
+        <w:t xml:space="preserve"> och filtypen som det gäller (mit, co2). Start- och stopptid från den fil som matchar kommer att användas. </w:t>
       </w:r>
     </w:p>
     <w:p>
@@ -269,283 +295,8 @@
           <w:numId w:val="3"/>
         </w:numPr>
       </w:pPr>
-      <w:proofErr w:type="gramStart"/>
-      <w:r>
-        <w:t xml:space="preserve">argument som kan ges till </w:t>
-      </w:r>
-      <w:proofErr w:type="spellStart"/>
-      <w:r>
-        <w:t>pd.Timedelta</w:t>
-      </w:r>
-      <w:proofErr w:type="spellEnd"/>
-      <w:r>
-        <w:t xml:space="preserve"> (t.ex. </w:t>
-      </w:r>
-      <w:proofErr w:type="spellStart"/>
-      <w:r>
-        <w:t>seconds</w:t>
-      </w:r>
-      <w:proofErr w:type="spellEnd"/>
-      <w:r>
-        <w:t>=30)</w:t>
-      </w:r>
-      <w:proofErr w:type="gramEnd"/>
-      <w:r>
-        <w:t xml:space="preserve"> </w:t>
-      </w:r>
-    </w:p>
-    <w:p>
-      <w:r>
-        <w:t>Sätter den</w:t>
-      </w:r>
-      <w:r>
-        <w:t xml:space="preserve"> tidstollerans som är acceptabel</w:t>
-      </w:r>
-      <w:r>
-        <w:t xml:space="preserve"> för sammanslagning </w:t>
-      </w:r>
-      <w:r>
-        <w:t>(</w:t>
-      </w:r>
-      <w:proofErr w:type="spellStart"/>
-      <w:r>
-        <w:t>merge</w:t>
-      </w:r>
-      <w:proofErr w:type="spellEnd"/>
-      <w:r>
-        <w:t xml:space="preserve">) </w:t>
-      </w:r>
-      <w:r>
-        <w:t xml:space="preserve">av data. </w:t>
-      </w:r>
-      <w:r>
-        <w:t xml:space="preserve">Vid beräkningar </w:t>
-      </w:r>
-      <w:proofErr w:type="gramStart"/>
-      <w:r>
-        <w:t>tas</w:t>
-      </w:r>
-      <w:proofErr w:type="gramEnd"/>
-      <w:r>
-        <w:t xml:space="preserve"> </w:t>
-      </w:r>
-      <w:proofErr w:type="gramStart"/>
-      <w:r>
-        <w:t>utökas</w:t>
-      </w:r>
-      <w:proofErr w:type="gramEnd"/>
-      <w:r>
-        <w:t xml:space="preserve"> scoopet med den här toleransen. Det betyder att en den första </w:t>
-      </w:r>
-      <w:proofErr w:type="gramStart"/>
-      <w:r>
-        <w:t>tid</w:t>
-      </w:r>
-      <w:proofErr w:type="gramEnd"/>
-      <w:r>
-        <w:t xml:space="preserve"> i primära filtypen (</w:t>
-      </w:r>
-      <w:proofErr w:type="spellStart"/>
-      <w:r>
-        <w:t>mit</w:t>
-      </w:r>
-      <w:proofErr w:type="spellEnd"/>
-      <w:r>
-        <w:t xml:space="preserve"> eller co2) kan matchas mot en tidigare tid så länge den är innanför </w:t>
-      </w:r>
-      <w:proofErr w:type="spellStart"/>
-      <w:r>
-        <w:t>time_delta</w:t>
-      </w:r>
-      <w:proofErr w:type="spellEnd"/>
-      <w:r>
-        <w:t xml:space="preserve">. Samma gäller för sista tid. </w:t>
-      </w:r>
-    </w:p>
-    <w:p>
-      <w:pPr>
-        <w:rPr>
-          <w:b/>
-        </w:rPr>
-      </w:pPr>
-    </w:p>
-    <w:p>
-      <w:pPr>
-        <w:rPr>
-          <w:b/>
-        </w:rPr>
-      </w:pPr>
-      <w:proofErr w:type="spellStart"/>
-      <w:r>
-        <w:rPr>
-          <w:b/>
-        </w:rPr>
-        <w:t>handler.set_time_range</w:t>
-      </w:r>
-      <w:proofErr w:type="spellEnd"/>
-      <w:r>
-        <w:rPr>
-          <w:b/>
-        </w:rPr>
-        <w:t xml:space="preserve"> </w:t>
-      </w:r>
-    </w:p>
-    <w:p>
-      <w:pPr>
-        <w:pStyle w:val="Liststycke"/>
-        <w:numPr>
-          <w:ilvl w:val="0"/>
-          <w:numId w:val="3"/>
-        </w:numPr>
-      </w:pPr>
-      <w:proofErr w:type="spellStart"/>
-      <w:r>
-        <w:t>kwargs</w:t>
-      </w:r>
-      <w:proofErr w:type="spellEnd"/>
-      <w:r>
-        <w:t xml:space="preserve"> </w:t>
-      </w:r>
-    </w:p>
-    <w:p>
-      <w:pPr>
-        <w:pStyle w:val="Liststycke"/>
-        <w:numPr>
-          <w:ilvl w:val="1"/>
-          <w:numId w:val="3"/>
-        </w:numPr>
-      </w:pPr>
-      <w:proofErr w:type="spellStart"/>
-      <w:r>
-        <w:t>time_start</w:t>
-      </w:r>
-      <w:proofErr w:type="spellEnd"/>
-      <w:r>
-        <w:t xml:space="preserve">: </w:t>
-      </w:r>
-      <w:proofErr w:type="spellStart"/>
-      <w:r>
-        <w:t>da</w:t>
-      </w:r>
-      <w:r>
-        <w:t>tetime.datetime</w:t>
-      </w:r>
-      <w:proofErr w:type="spellEnd"/>
-      <w:r>
-        <w:t xml:space="preserve"> objekt som besk</w:t>
-      </w:r>
-      <w:r>
-        <w:t xml:space="preserve">river starten på den period du vill jobba med. </w:t>
-      </w:r>
-    </w:p>
-    <w:p>
-      <w:pPr>
-        <w:pStyle w:val="Liststycke"/>
-        <w:numPr>
-          <w:ilvl w:val="1"/>
-          <w:numId w:val="3"/>
-        </w:numPr>
-      </w:pPr>
-      <w:proofErr w:type="spellStart"/>
-      <w:r>
-        <w:t>time_end</w:t>
-      </w:r>
-      <w:proofErr w:type="spellEnd"/>
-      <w:r>
-        <w:t xml:space="preserve">: </w:t>
-      </w:r>
-      <w:proofErr w:type="spellStart"/>
-      <w:r>
-        <w:t>datetime.datetime</w:t>
-      </w:r>
-      <w:proofErr w:type="spellEnd"/>
-      <w:r>
-        <w:t xml:space="preserve"> objekt som </w:t>
-      </w:r>
-      <w:r>
-        <w:t>besk</w:t>
-      </w:r>
-      <w:r>
-        <w:t xml:space="preserve">river </w:t>
-      </w:r>
-      <w:r>
-        <w:t>slutet</w:t>
-      </w:r>
-      <w:r>
-        <w:t xml:space="preserve"> på den period du vill jobba med. </w:t>
-      </w:r>
-    </w:p>
-    <w:p>
-      <w:pPr>
-        <w:pStyle w:val="Liststycke"/>
-        <w:numPr>
-          <w:ilvl w:val="1"/>
-          <w:numId w:val="3"/>
-        </w:numPr>
-      </w:pPr>
-      <w:proofErr w:type="spellStart"/>
-      <w:r>
-        <w:t>time</w:t>
-      </w:r>
-      <w:proofErr w:type="spellEnd"/>
-      <w:r>
-        <w:t xml:space="preserve"> + </w:t>
-      </w:r>
-      <w:proofErr w:type="spellStart"/>
-      <w:r>
-        <w:t>file_type</w:t>
-      </w:r>
-      <w:proofErr w:type="spellEnd"/>
-      <w:r>
-        <w:t xml:space="preserve">: </w:t>
-      </w:r>
-      <w:r>
-        <w:t xml:space="preserve">ange </w:t>
-      </w:r>
-      <w:proofErr w:type="spellStart"/>
-      <w:r>
-        <w:t>datetime.datetime</w:t>
-      </w:r>
-      <w:proofErr w:type="spellEnd"/>
-      <w:r>
-        <w:t xml:space="preserve"> </w:t>
-      </w:r>
-      <w:r>
-        <w:t>objekt</w:t>
-      </w:r>
-      <w:r>
-        <w:t xml:space="preserve"> för tiden du är intresserad av</w:t>
-      </w:r>
-      <w:r>
-        <w:t xml:space="preserve"> och filtypen som det gäller (</w:t>
-      </w:r>
-      <w:proofErr w:type="spellStart"/>
-      <w:r>
-        <w:t>mit</w:t>
-      </w:r>
-      <w:proofErr w:type="spellEnd"/>
-      <w:r>
-        <w:t xml:space="preserve">, co2). Start- och stopptid från den fil som matchar kommer att användas. </w:t>
-      </w:r>
-    </w:p>
-    <w:p>
-      <w:pPr>
-        <w:pStyle w:val="Liststycke"/>
-        <w:numPr>
-          <w:ilvl w:val="1"/>
-          <w:numId w:val="3"/>
-        </w:numPr>
-      </w:pPr>
-      <w:proofErr w:type="spellStart"/>
-      <w:r>
-        <w:t>file_id</w:t>
-      </w:r>
-      <w:proofErr w:type="spellEnd"/>
-      <w:r>
-        <w:t xml:space="preserve">: Id på den fil du vill jobba med (filnamn). </w:t>
-      </w:r>
-      <w:r>
-        <w:t>Start- och stopptid från den fil som matchar kommer att användas.</w:t>
+      <w:r>
+        <w:t>file_id: Id på den fil du vill jobba med (filnamn). Start- och stopptid från den fil som matchar kommer att användas.</w:t>
       </w:r>
     </w:p>
     <w:p>
@@ -571,7 +322,6 @@
           <w:b/>
         </w:rPr>
       </w:pPr>
-      <w:proofErr w:type="spellStart"/>
       <w:r>
         <w:rPr>
           <w:b/>
@@ -585,7 +335,6 @@
         </w:rPr>
         <w:t>load_data</w:t>
       </w:r>
-      <w:proofErr w:type="spellEnd"/>
       <w:r>
         <w:rPr>
           <w:b/>
@@ -610,7 +359,6 @@
           <w:b/>
         </w:rPr>
       </w:pPr>
-      <w:proofErr w:type="spellStart"/>
       <w:r>
         <w:rPr>
           <w:b/>
@@ -621,9 +369,115 @@
         <w:rPr>
           <w:b/>
         </w:rPr>
-        <w:t>andler.merge_data</w:t>
-      </w:r>
-      <w:proofErr w:type="spellEnd"/>
+        <w:t xml:space="preserve">andler.merge_data </w:t>
+      </w:r>
+    </w:p>
+    <w:p>
+      <w:pPr>
+        <w:pStyle w:val="Liststycke"/>
+        <w:numPr>
+          <w:ilvl w:val="0"/>
+          <w:numId w:val="3"/>
+        </w:numPr>
+      </w:pPr>
+      <w:r>
+        <w:t>Arg 1: primär filtyp (’mit’ eller ’co2’) som bas för ”merge”</w:t>
+      </w:r>
+    </w:p>
+    <w:p>
+      <w:pPr>
+        <w:pStyle w:val="Liststycke"/>
+        <w:numPr>
+          <w:ilvl w:val="0"/>
+          <w:numId w:val="3"/>
+        </w:numPr>
+      </w:pPr>
+      <w:r>
+        <w:t xml:space="preserve">Arg 2: sekundär filtyp (’mit’ eller ’co2’)  att ”merga” med. </w:t>
+      </w:r>
+    </w:p>
+    <w:p>
+      <w:r>
+        <w:t>Mergar data med arg 1 som utgångspunkt. Mergar på tid med tolerans a</w:t>
+      </w:r>
+      <w:r>
+        <w:t xml:space="preserve">ngivet i handler.set_timedelta. Närmast tid matchas. </w:t>
+      </w:r>
+    </w:p>
+    <w:p/>
+    <w:p>
+      <w:pPr>
+        <w:rPr>
+          <w:b/>
+        </w:rPr>
+      </w:pPr>
+      <w:r>
+        <w:rPr>
+          <w:b/>
+        </w:rPr>
+        <w:t>h</w:t>
+      </w:r>
+      <w:r>
+        <w:rPr>
+          <w:b/>
+        </w:rPr>
+        <w:t xml:space="preserve">andler.calculate_pCO2 </w:t>
+      </w:r>
+    </w:p>
+    <w:p>
+      <w:pPr>
+        <w:pStyle w:val="Liststycke"/>
+        <w:numPr>
+          <w:ilvl w:val="0"/>
+          <w:numId w:val="3"/>
+        </w:numPr>
+      </w:pPr>
+      <w:r>
+        <w:t xml:space="preserve">Kwargs: </w:t>
+      </w:r>
+    </w:p>
+    <w:p>
+      <w:pPr>
+        <w:pStyle w:val="Liststycke"/>
+        <w:numPr>
+          <w:ilvl w:val="1"/>
+          <w:numId w:val="3"/>
+        </w:numPr>
+      </w:pPr>
+      <w:r>
+        <w:t>std_time_</w:t>
+      </w:r>
+      <w:r>
+        <w:t>acceptance</w:t>
+      </w:r>
+      <w:r>
+        <w:t xml:space="preserve">: Ej implementerad än. Är det bättre att ta kalibrerade värden om tiden från standardgaser är få lång? </w:t>
+      </w:r>
+    </w:p>
+    <w:p>
+      <w:r>
+        <w:t xml:space="preserve">Beräknar pCO2 samt underlag som behövs. Standardgaser beräknas löpande. För data som inte har någon standardgaser inom tidsspannet (typiskt i början av fil) plockas de senaste standardgaserna som hittas innan time_start. </w:t>
+      </w:r>
+    </w:p>
+    <w:p/>
+    <w:p>
+      <w:pPr>
+        <w:rPr>
+          <w:b/>
+        </w:rPr>
+      </w:pPr>
+      <w:r>
+        <w:rPr>
+          <w:b/>
+        </w:rPr>
+        <w:t>h</w:t>
+      </w:r>
+      <w:r>
+        <w:rPr>
+          <w:b/>
+        </w:rPr>
+        <w:t>andler.save_merge_data</w:t>
+      </w:r>
       <w:r>
         <w:rPr>
           <w:b/>
@@ -639,239 +493,14 @@
           <w:numId w:val="3"/>
         </w:numPr>
       </w:pPr>
-      <w:proofErr w:type="gramStart"/>
-      <w:r>
-        <w:t>Arg 1: primär filtyp (’</w:t>
-      </w:r>
-      <w:proofErr w:type="spellStart"/>
-      <w:r>
-        <w:t>mit</w:t>
-      </w:r>
-      <w:proofErr w:type="spellEnd"/>
-      <w:r>
-        <w:t>’ eller ’co2’</w:t>
-      </w:r>
-      <w:proofErr w:type="gramEnd"/>
-      <w:r>
-        <w:t>) som bas för ”</w:t>
-      </w:r>
-      <w:proofErr w:type="spellStart"/>
-      <w:r>
-        <w:t>merge</w:t>
-      </w:r>
-      <w:proofErr w:type="spellEnd"/>
-      <w:r>
-        <w:t>”</w:t>
-      </w:r>
-    </w:p>
-    <w:p>
-      <w:pPr>
-        <w:pStyle w:val="Liststycke"/>
-        <w:numPr>
-          <w:ilvl w:val="0"/>
-          <w:numId w:val="3"/>
-        </w:numPr>
-      </w:pPr>
-      <w:proofErr w:type="gramStart"/>
-      <w:r>
-        <w:t xml:space="preserve">Arg 2: sekundär filtyp </w:t>
-      </w:r>
-      <w:r>
-        <w:t>(’</w:t>
-      </w:r>
-      <w:proofErr w:type="spellStart"/>
-      <w:r>
-        <w:t>mit</w:t>
-      </w:r>
-      <w:proofErr w:type="spellEnd"/>
-      <w:r>
-        <w:t>’ eller ’co2’</w:t>
-      </w:r>
-      <w:proofErr w:type="gramEnd"/>
-      <w:r>
-        <w:t xml:space="preserve">) </w:t>
-      </w:r>
-      <w:r>
-        <w:t xml:space="preserve"> att ”</w:t>
-      </w:r>
-      <w:proofErr w:type="spellStart"/>
-      <w:r>
-        <w:t>merga</w:t>
-      </w:r>
-      <w:proofErr w:type="spellEnd"/>
-      <w:r>
-        <w:t xml:space="preserve">” med. </w:t>
-      </w:r>
-    </w:p>
-    <w:p>
-      <w:proofErr w:type="spellStart"/>
-      <w:r>
-        <w:t>Mergar</w:t>
-      </w:r>
-      <w:proofErr w:type="spellEnd"/>
-      <w:r>
-        <w:t xml:space="preserve"> data med arg 1 som utgångspunkt. </w:t>
-      </w:r>
-      <w:proofErr w:type="spellStart"/>
-      <w:r>
-        <w:t>Mergar</w:t>
-      </w:r>
-      <w:proofErr w:type="spellEnd"/>
-      <w:r>
-        <w:t xml:space="preserve"> på tid med tolerans a</w:t>
-      </w:r>
-      <w:r>
-        <w:t xml:space="preserve">ngivet i </w:t>
-      </w:r>
-      <w:proofErr w:type="spellStart"/>
-      <w:r>
-        <w:t>handler.set_timedelta</w:t>
-      </w:r>
-      <w:proofErr w:type="spellEnd"/>
-      <w:r>
-        <w:t xml:space="preserve">. Närmast tid matchas. </w:t>
-      </w:r>
-    </w:p>
-    <w:p/>
-    <w:p>
-      <w:pPr>
-        <w:rPr>
-          <w:b/>
-        </w:rPr>
-      </w:pPr>
-      <w:r>
-        <w:rPr>
-          <w:b/>
-        </w:rPr>
-        <w:t>h</w:t>
-      </w:r>
-      <w:r>
-        <w:rPr>
-          <w:b/>
-        </w:rPr>
-        <w:t xml:space="preserve">andler.calculate_pCO2 </w:t>
-      </w:r>
-    </w:p>
-    <w:p>
-      <w:pPr>
-        <w:pStyle w:val="Liststycke"/>
-        <w:numPr>
-          <w:ilvl w:val="0"/>
-          <w:numId w:val="3"/>
-        </w:numPr>
-      </w:pPr>
-      <w:proofErr w:type="spellStart"/>
-      <w:r>
-        <w:t>Kwargs</w:t>
-      </w:r>
-      <w:proofErr w:type="spellEnd"/>
-      <w:r>
-        <w:t xml:space="preserve">: </w:t>
-      </w:r>
-    </w:p>
-    <w:p>
-      <w:pPr>
-        <w:pStyle w:val="Liststycke"/>
-        <w:numPr>
-          <w:ilvl w:val="1"/>
-          <w:numId w:val="3"/>
-        </w:numPr>
-      </w:pPr>
-      <w:proofErr w:type="spellStart"/>
-      <w:r>
-        <w:t>std_time_</w:t>
-      </w:r>
-      <w:r>
-        <w:t>acceptance</w:t>
-      </w:r>
-      <w:proofErr w:type="spellEnd"/>
-      <w:r>
-        <w:t xml:space="preserve">: </w:t>
-      </w:r>
-      <w:proofErr w:type="gramStart"/>
-      <w:r>
-        <w:t>Ej</w:t>
-      </w:r>
-      <w:proofErr w:type="gramEnd"/>
-      <w:r>
-        <w:t xml:space="preserve"> implementerad än. Är det bättre att ta kalibrerade värden om tiden från standardgaser är få lång? </w:t>
-      </w:r>
-    </w:p>
-    <w:p>
-      <w:r>
-        <w:t xml:space="preserve">Beräknar pCO2 samt underlag som behövs. Standardgaser beräknas löpande. För data som inte har någon standardgaser inom tidsspannet (typiskt i början av fil) plockas de senaste standardgaserna som hittas innan </w:t>
-      </w:r>
-      <w:proofErr w:type="spellStart"/>
-      <w:r>
-        <w:t>time_start</w:t>
-      </w:r>
-      <w:proofErr w:type="spellEnd"/>
-      <w:r>
-        <w:t xml:space="preserve">. </w:t>
-      </w:r>
-    </w:p>
-    <w:p/>
-    <w:p>
-      <w:pPr>
-        <w:rPr>
-          <w:b/>
-        </w:rPr>
-      </w:pPr>
-      <w:proofErr w:type="spellStart"/>
-      <w:r>
-        <w:rPr>
-          <w:b/>
-        </w:rPr>
-        <w:t>h</w:t>
-      </w:r>
-      <w:r>
-        <w:rPr>
-          <w:b/>
-        </w:rPr>
-        <w:t>andler.save_merge_data</w:t>
-      </w:r>
-      <w:proofErr w:type="spellEnd"/>
-      <w:r>
-        <w:rPr>
-          <w:b/>
-        </w:rPr>
-        <w:t xml:space="preserve"> </w:t>
-      </w:r>
-    </w:p>
-    <w:p>
-      <w:pPr>
-        <w:pStyle w:val="Liststycke"/>
-        <w:numPr>
-          <w:ilvl w:val="0"/>
-          <w:numId w:val="3"/>
-        </w:numPr>
-      </w:pPr>
-      <w:r>
-        <w:t xml:space="preserve">directory: (valfri) Mapp för export. Måste anges om detta inte gjorts vin initieringen av </w:t>
-      </w:r>
-      <w:proofErr w:type="spellStart"/>
-      <w:r>
-        <w:t>FileHandler</w:t>
-      </w:r>
-      <w:proofErr w:type="spellEnd"/>
-      <w:r>
-        <w:t xml:space="preserve">. </w:t>
-      </w:r>
-    </w:p>
-    <w:p>
-      <w:r>
-        <w:t xml:space="preserve">Exporterar </w:t>
-      </w:r>
-      <w:proofErr w:type="spellStart"/>
-      <w:r>
-        <w:t>mergad</w:t>
-      </w:r>
-      <w:proofErr w:type="spellEnd"/>
-      <w:r>
-        <w:t xml:space="preserve"> data till exportmappen. Filnamnet sätts automatisk. </w:t>
-      </w:r>
-      <w:bookmarkStart w:id="0" w:name="_GoBack"/>
-      <w:bookmarkEnd w:id="0"/>
+      <w:r>
+        <w:t xml:space="preserve">directory: (valfri) Mapp för export. Måste anges om detta inte gjorts vin initieringen av FileHandler. </w:t>
+      </w:r>
+    </w:p>
+    <w:p>
+      <w:r>
+        <w:t xml:space="preserve">Exporterar mergad data till exportmappen. Filnamnet sätts automatisk. </w:t>
+      </w:r>
     </w:p>
     <w:sectPr>
       <w:pgSz w:w="11906" w:h="16838"/>

</xml_diff>